<commit_message>
final syllabus for start of semester
</commit_message>
<xml_diff>
--- a/uploads/miller--syllabus-with-grading-contract--composing-digital-media--2022spring.docx
+++ b/uploads/miller--syllabus-with-grading-contract--composing-digital-media--2022spring.docx
@@ -3214,7 +3214,7 @@
         <mc:AlternateContent>
           <mc:Choice Requires="wps">
             <w:drawing>
-              <wp:anchor distT="0" distB="0" distL="114300" distR="114300" simplePos="0" relativeHeight="251670528" behindDoc="0" locked="0" layoutInCell="1" allowOverlap="1" wp14:anchorId="6EB3E78C" wp14:editId="2B73A0ED">
+              <wp:anchor distT="0" distB="0" distL="114300" distR="114300" simplePos="0" relativeHeight="251670528" behindDoc="0" locked="0" layoutInCell="1" allowOverlap="1" wp14:anchorId="6EB3E78C" wp14:editId="0F5EBBCF">
                 <wp:simplePos x="0" y="0"/>
                 <wp:positionH relativeFrom="column">
                   <wp:posOffset>-9957</wp:posOffset>
@@ -6029,7 +6029,55 @@
           <w:bCs/>
           <w:sz w:val="22"/>
         </w:rPr>
-        <w:t>If you don't already have one, download / install a plain text editor. I recommend Atom</w:t>
+        <w:t>Prep software for lesson 2:</w:t>
+      </w:r>
+    </w:p>
+    <w:p>
+      <w:pPr>
+        <w:numPr>
+          <w:ilvl w:val="2"/>
+          <w:numId w:val="5"/>
+        </w:numPr>
+        <w:spacing w:after="100" w:afterAutospacing="1"/>
+        <w:rPr>
+          <w:bCs/>
+          <w:sz w:val="22"/>
+        </w:rPr>
+      </w:pPr>
+      <w:r>
+        <w:rPr>
+          <w:b/>
+          <w:sz w:val="22"/>
+        </w:rPr>
+        <w:t>D</w:t>
+      </w:r>
+      <w:r>
+        <w:rPr>
+          <w:b/>
+          <w:sz w:val="22"/>
+        </w:rPr>
+        <w:t xml:space="preserve">ownload </w:t>
+      </w:r>
+      <w:r>
+        <w:rPr>
+          <w:b/>
+          <w:sz w:val="22"/>
+        </w:rPr>
+        <w:t>and</w:t>
+      </w:r>
+      <w:r>
+        <w:rPr>
+          <w:b/>
+          <w:sz w:val="22"/>
+        </w:rPr>
+        <w:t xml:space="preserve"> install</w:t>
+      </w:r>
+      <w:r>
+        <w:rPr>
+          <w:bCs/>
+          <w:sz w:val="22"/>
+        </w:rPr>
+        <w:t xml:space="preserve"> a plain text editor. I recommend Atom</w:t>
       </w:r>
       <w:r>
         <w:rPr>
@@ -6056,6 +6104,47 @@
         </w:rPr>
         <w:t>).</w:t>
       </w:r>
+    </w:p>
+    <w:p>
+      <w:pPr>
+        <w:numPr>
+          <w:ilvl w:val="2"/>
+          <w:numId w:val="5"/>
+        </w:numPr>
+        <w:spacing w:after="100" w:afterAutospacing="1"/>
+        <w:rPr>
+          <w:bCs/>
+          <w:sz w:val="22"/>
+        </w:rPr>
+      </w:pPr>
+      <w:r>
+        <w:rPr>
+          <w:b/>
+          <w:sz w:val="22"/>
+        </w:rPr>
+        <w:t>Download and install</w:t>
+      </w:r>
+      <w:r>
+        <w:rPr>
+          <w:bCs/>
+          <w:sz w:val="22"/>
+        </w:rPr>
+        <w:t xml:space="preserve"> the GitHub Desktop application (</w:t>
+      </w:r>
+      <w:r>
+        <w:rPr>
+          <w:bCs/>
+          <w:sz w:val="22"/>
+        </w:rPr>
+        <w:t>https://desktop.github.com/</w:t>
+      </w:r>
+      <w:r>
+        <w:rPr>
+          <w:bCs/>
+          <w:sz w:val="22"/>
+        </w:rPr>
+        <w:t>)</w:t>
+      </w:r>
       <w:r>
         <w:rPr>
           <w:bCs/>
@@ -6207,12 +6296,87 @@
         </w:rPr>
         <w:t xml:space="preserve">). </w:t>
       </w:r>
-      <w:r>
+    </w:p>
+    <w:p>
+      <w:pPr>
+        <w:numPr>
+          <w:ilvl w:val="1"/>
+          <w:numId w:val="5"/>
+        </w:numPr>
+        <w:spacing w:after="100" w:afterAutospacing="1"/>
         <w:rPr>
           <w:bCs/>
           <w:sz w:val="22"/>
         </w:rPr>
-        <w:t>Be ready to talk about what you noticed, and what you wondered.</w:t>
+      </w:pPr>
+      <w:r>
+        <w:rPr>
+          <w:bCs/>
+          <w:sz w:val="22"/>
+        </w:rPr>
+        <w:t>Listen to example sound narratives (see lesson plan for links)</w:t>
+      </w:r>
+    </w:p>
+    <w:p>
+      <w:pPr>
+        <w:numPr>
+          <w:ilvl w:val="1"/>
+          <w:numId w:val="5"/>
+        </w:numPr>
+        <w:spacing w:after="100" w:afterAutospacing="1"/>
+        <w:rPr>
+          <w:bCs/>
+          <w:sz w:val="22"/>
+        </w:rPr>
+      </w:pPr>
+      <w:r>
+        <w:rPr>
+          <w:bCs/>
+          <w:sz w:val="22"/>
+        </w:rPr>
+        <w:t xml:space="preserve">Write a short blog post </w:t>
+      </w:r>
+      <w:r>
+        <w:rPr>
+          <w:bCs/>
+          <w:sz w:val="22"/>
+        </w:rPr>
+        <w:t>about what you noticed, and what you wondered</w:t>
+      </w:r>
+      <w:r>
+        <w:rPr>
+          <w:bCs/>
+          <w:sz w:val="22"/>
+        </w:rPr>
+        <w:t xml:space="preserve">. Post this to the issue queue: </w:t>
+      </w:r>
+      <w:r>
+        <w:rPr>
+          <w:bCs/>
+          <w:sz w:val="22"/>
+        </w:rPr>
+        <w:t>https://github.com/benmiller314/cdm202</w:t>
+      </w:r>
+      <w:r>
+        <w:rPr>
+          <w:bCs/>
+          <w:sz w:val="22"/>
+        </w:rPr>
+        <w:t>2</w:t>
+      </w:r>
+      <w:r>
+        <w:rPr>
+          <w:bCs/>
+          <w:sz w:val="22"/>
+        </w:rPr>
+        <w:t>spring/issues/</w:t>
+      </w:r>
+      <w:r>
+        <w:rPr>
+          <w:bCs/>
+          <w:sz w:val="22"/>
+        </w:rPr>
+        <w:t>2</w:t>
       </w:r>
     </w:p>
     <w:p>
@@ -6227,6 +6391,7 @@
         <w:rPr>
           <w:sz w:val="22"/>
         </w:rPr>
+        <w:lastRenderedPageBreak/>
         <w:br/>
       </w:r>
     </w:p>
@@ -6247,7 +6412,6 @@
         <w:rPr>
           <w:sz w:val="22"/>
         </w:rPr>
-        <w:lastRenderedPageBreak/>
         <w:t xml:space="preserve">Lesson 3, </w:t>
       </w:r>
       <w:r>
@@ -6308,126 +6472,6 @@
           <w:ilvl w:val="1"/>
           <w:numId w:val="6"/>
         </w:numPr>
-        <w:spacing w:after="100" w:afterAutospacing="1"/>
-        <w:jc w:val="both"/>
-        <w:rPr>
-          <w:sz w:val="22"/>
-        </w:rPr>
-      </w:pPr>
-      <w:r>
-        <w:rPr>
-          <w:b/>
-          <w:sz w:val="22"/>
-        </w:rPr>
-        <w:t>Listen</w:t>
-      </w:r>
-      <w:r>
-        <w:rPr>
-          <w:sz w:val="22"/>
-        </w:rPr>
-        <w:t xml:space="preserve"> to example sound narratives (see lesson plan</w:t>
-      </w:r>
-      <w:r>
-        <w:rPr>
-          <w:sz w:val="22"/>
-        </w:rPr>
-        <w:t xml:space="preserve"> for links</w:t>
-      </w:r>
-      <w:r>
-        <w:rPr>
-          <w:sz w:val="22"/>
-        </w:rPr>
-        <w:t>)</w:t>
-      </w:r>
-    </w:p>
-    <w:p>
-      <w:pPr>
-        <w:numPr>
-          <w:ilvl w:val="1"/>
-          <w:numId w:val="6"/>
-        </w:numPr>
-        <w:spacing w:after="100" w:afterAutospacing="1"/>
-        <w:jc w:val="both"/>
-        <w:rPr>
-          <w:sz w:val="22"/>
-        </w:rPr>
-      </w:pPr>
-      <w:r>
-        <w:rPr>
-          <w:b/>
-          <w:sz w:val="22"/>
-        </w:rPr>
-        <w:t>Write</w:t>
-      </w:r>
-      <w:r>
-        <w:rPr>
-          <w:sz w:val="22"/>
-        </w:rPr>
-        <w:t xml:space="preserve"> a short blog post in response: what do you notice? what do you wonder? </w:t>
-      </w:r>
-    </w:p>
-    <w:p>
-      <w:pPr>
-        <w:numPr>
-          <w:ilvl w:val="1"/>
-          <w:numId w:val="6"/>
-        </w:numPr>
-        <w:spacing w:after="100" w:afterAutospacing="1"/>
-        <w:jc w:val="both"/>
-        <w:rPr>
-          <w:sz w:val="22"/>
-        </w:rPr>
-      </w:pPr>
-      <w:r>
-        <w:rPr>
-          <w:b/>
-          <w:sz w:val="22"/>
-        </w:rPr>
-        <w:t xml:space="preserve">Post </w:t>
-      </w:r>
-      <w:r>
-        <w:rPr>
-          <w:sz w:val="22"/>
-        </w:rPr>
-        <w:t xml:space="preserve">this to the Issues page: </w:t>
-      </w:r>
-      <w:r>
-        <w:rPr>
-          <w:sz w:val="22"/>
-        </w:rPr>
-        <w:t>https://github.com/benmiller314/</w:t>
-      </w:r>
-      <w:r>
-        <w:rPr>
-          <w:sz w:val="22"/>
-        </w:rPr>
-        <w:t>cdm202</w:t>
-      </w:r>
-      <w:r>
-        <w:rPr>
-          <w:sz w:val="22"/>
-        </w:rPr>
-        <w:t>2</w:t>
-      </w:r>
-      <w:r>
-        <w:rPr>
-          <w:sz w:val="22"/>
-        </w:rPr>
-        <w:t>spring</w:t>
-      </w:r>
-      <w:r>
-        <w:rPr>
-          <w:sz w:val="22"/>
-        </w:rPr>
-        <w:t>/issues/</w:t>
-      </w:r>
-    </w:p>
-    <w:p>
-      <w:pPr>
-        <w:numPr>
-          <w:ilvl w:val="1"/>
-          <w:numId w:val="6"/>
-        </w:numPr>
         <w:rPr>
           <w:sz w:val="22"/>
         </w:rPr>
@@ -6456,7 +6500,19 @@
         <w:rPr>
           <w:sz w:val="22"/>
         </w:rPr>
-        <w:t> audio editor (</w:t>
+        <w:t> </w:t>
+      </w:r>
+      <w:r>
+        <w:rPr>
+          <w:sz w:val="22"/>
+        </w:rPr>
+        <w:t xml:space="preserve">3 </w:t>
+      </w:r>
+      <w:r>
+        <w:rPr>
+          <w:sz w:val="22"/>
+        </w:rPr>
+        <w:t>audio editor (</w:t>
       </w:r>
       <w:hyperlink r:id="rId22" w:history="1">
         <w:r>
@@ -6478,6 +6534,65 @@
     </w:p>
     <w:p>
       <w:pPr>
+        <w:numPr>
+          <w:ilvl w:val="1"/>
+          <w:numId w:val="6"/>
+        </w:numPr>
+        <w:rPr>
+          <w:b/>
+          <w:bCs/>
+          <w:sz w:val="22"/>
+        </w:rPr>
+      </w:pPr>
+      <w:r>
+        <w:rPr>
+          <w:b/>
+          <w:bCs/>
+          <w:sz w:val="22"/>
+        </w:rPr>
+        <w:t>Watch</w:t>
+      </w:r>
+      <w:r>
+        <w:rPr>
+          <w:sz w:val="22"/>
+        </w:rPr>
+        <w:t xml:space="preserve"> this Audacity 3 tutorial: </w:t>
+      </w:r>
+      <w:hyperlink r:id="rId23" w:history="1">
+        <w:r>
+          <w:rPr>
+            <w:rStyle w:val="Hyperlink"/>
+            <w:sz w:val="22"/>
+          </w:rPr>
+          <w:t>https://www.youtube.com/watch?v=8oOaXWdmMcc</w:t>
+        </w:r>
+      </w:hyperlink>
+    </w:p>
+    <w:p>
+      <w:pPr>
+        <w:numPr>
+          <w:ilvl w:val="1"/>
+          <w:numId w:val="6"/>
+        </w:numPr>
+        <w:rPr>
+          <w:sz w:val="22"/>
+        </w:rPr>
+      </w:pPr>
+      <w:r>
+        <w:rPr>
+          <w:sz w:val="22"/>
+        </w:rPr>
+        <w:t>Come in ready to play</w:t>
+      </w:r>
+      <w:r>
+        <w:rPr>
+          <w:sz w:val="22"/>
+        </w:rPr>
+        <w:t xml:space="preserve"> with the software – and ask any questions that come up</w:t>
+      </w:r>
+    </w:p>
+    <w:p>
+      <w:pPr>
         <w:ind w:left="1440"/>
         <w:rPr>
           <w:sz w:val="22"/>
@@ -6620,82 +6735,114 @@
         <w:t xml:space="preserve">Tu </w:t>
       </w:r>
       <w:r>
-        <w:t>2/2</w:t>
+        <w:t>1/25</w:t>
       </w:r>
       <w:r>
         <w:tab/>
       </w:r>
       <w:r>
+        <w:t>Audio</w:t>
+      </w:r>
+      <w:r>
+        <w:t xml:space="preserve"> narrative proposal due</w:t>
+      </w:r>
+    </w:p>
+    <w:p>
+      <w:r>
+        <w:t xml:space="preserve">Th </w:t>
+      </w:r>
+      <w:r>
+        <w:t>1/27</w:t>
+      </w:r>
+      <w:r>
         <w:tab/>
-        <w:t>Soundscape narrative proposal due</w:t>
-      </w:r>
-    </w:p>
-    <w:p>
-      <w:r>
-        <w:t xml:space="preserve">Th </w:t>
-      </w:r>
-      <w:r>
-        <w:t>2/4</w:t>
+      </w:r>
+      <w:r>
+        <w:t>Audio</w:t>
+      </w:r>
+      <w:r>
+        <w:t xml:space="preserve"> </w:t>
+      </w:r>
+      <w:r>
+        <w:t xml:space="preserve">narrative preview due </w:t>
+      </w:r>
+    </w:p>
+    <w:p>
+      <w:r>
+        <w:t xml:space="preserve">Tu </w:t>
+      </w:r>
+      <w:r>
+        <w:t>2/</w:t>
+      </w:r>
+      <w:r>
+        <w:t>1</w:t>
       </w:r>
       <w:r>
         <w:tab/>
       </w:r>
       <w:r>
         <w:tab/>
-        <w:t xml:space="preserve">Soundscape narrative preview due </w:t>
-      </w:r>
-    </w:p>
-    <w:p>
-      <w:r>
-        <w:t xml:space="preserve">Tu </w:t>
-      </w:r>
-      <w:r>
-        <w:t>2/9</w:t>
+      </w:r>
+      <w:r>
+        <w:t>Audio</w:t>
+      </w:r>
+      <w:r>
+        <w:t xml:space="preserve"> </w:t>
+      </w:r>
+      <w:r>
+        <w:t xml:space="preserve">narrative </w:t>
+      </w:r>
+      <w:r>
+        <w:t>full draft due</w:t>
+      </w:r>
+    </w:p>
+    <w:p>
+      <w:r>
+        <w:t xml:space="preserve">Sun </w:t>
+      </w:r>
+      <w:r>
+        <w:t>2/</w:t>
+      </w:r>
+      <w:r>
+        <w:t>6</w:t>
       </w:r>
       <w:r>
         <w:tab/>
       </w:r>
       <w:r>
+        <w:t xml:space="preserve">Aim to complete </w:t>
+      </w:r>
+      <w:r>
+        <w:t>audio</w:t>
+      </w:r>
+      <w:r>
+        <w:t xml:space="preserve"> narrative</w:t>
+      </w:r>
+      <w:r>
+        <w:t>, so you have time to reflect</w:t>
+      </w:r>
+    </w:p>
+    <w:p>
+      <w:r>
+        <w:t xml:space="preserve">Tues </w:t>
+      </w:r>
+      <w:r>
+        <w:t>2/</w:t>
+      </w:r>
+      <w:r>
+        <w:t>8</w:t>
+      </w:r>
+      <w:r>
         <w:tab/>
-        <w:t xml:space="preserve">Soundscape </w:t>
-      </w:r>
-      <w:r>
-        <w:t xml:space="preserve">narrative </w:t>
-      </w:r>
-      <w:r>
-        <w:t>full draft due</w:t>
-      </w:r>
-    </w:p>
-    <w:p>
-      <w:r>
-        <w:t xml:space="preserve">Sun </w:t>
-      </w:r>
-      <w:r>
-        <w:t>2/14</w:t>
-      </w:r>
-      <w:r>
-        <w:tab/>
-      </w:r>
-      <w:r>
-        <w:t>Aim to complete s</w:t>
-      </w:r>
-      <w:r>
-        <w:t>oundscape narrative</w:t>
-      </w:r>
-      <w:r>
-        <w:t>, so you have time to reflect</w:t>
-      </w:r>
-    </w:p>
-    <w:p>
-      <w:r>
-        <w:t xml:space="preserve">Tues </w:t>
-      </w:r>
-      <w:r>
-        <w:t>2/16</w:t>
-      </w:r>
-      <w:r>
-        <w:tab/>
-        <w:t>Soundscape narrative + reflection due</w:t>
+      </w:r>
+      <w:r>
+        <w:t>Audio</w:t>
+      </w:r>
+      <w:r>
+        <w:t xml:space="preserve"> </w:t>
+      </w:r>
+      <w:r>
+        <w:t>narrative + reflection due</w:t>
       </w:r>
     </w:p>
     <w:p/>
@@ -6745,7 +6892,19 @@
     </w:p>
     <w:p>
       <w:r>
-        <w:t>Th 2/25</w:t>
+        <w:t>T</w:t>
+      </w:r>
+      <w:r>
+        <w:t>u</w:t>
+      </w:r>
+      <w:r>
+        <w:t xml:space="preserve"> 2/</w:t>
+      </w:r>
+      <w:r>
+        <w:t>1</w:t>
+      </w:r>
+      <w:r>
+        <w:t>5</w:t>
       </w:r>
       <w:r>
         <w:tab/>
@@ -6757,10 +6916,13 @@
         <w:t>T</w:t>
       </w:r>
       <w:r>
-        <w:t>u 3/2</w:t>
-      </w:r>
-      <w:r>
-        <w:tab/>
+        <w:t>h</w:t>
+      </w:r>
+      <w:r>
+        <w:t xml:space="preserve"> </w:t>
+      </w:r>
+      <w:r>
+        <w:t>2/17</w:t>
       </w:r>
       <w:r>
         <w:t xml:space="preserve"> </w:t>
@@ -6775,44 +6937,53 @@
         <w:t>T</w:t>
       </w:r>
       <w:r>
-        <w:t>h</w:t>
+        <w:t>u</w:t>
       </w:r>
       <w:r>
         <w:t xml:space="preserve"> </w:t>
       </w:r>
       <w:r>
-        <w:t>3/4</w:t>
+        <w:t>2/22</w:t>
       </w:r>
       <w:r>
         <w:tab/>
       </w:r>
       <w:r>
+        <w:t>Visual argument full draft due</w:t>
+      </w:r>
+    </w:p>
+    <w:p>
+      <w:r>
+        <w:t>Sun</w:t>
+      </w:r>
+      <w:r>
+        <w:t xml:space="preserve"> </w:t>
+      </w:r>
+      <w:r>
+        <w:t>2/27</w:t>
+      </w:r>
+      <w:r>
         <w:tab/>
       </w:r>
       <w:r>
-        <w:t>Visual argument full draft due</w:t>
-      </w:r>
-    </w:p>
-    <w:p>
-      <w:r>
-        <w:t>Th 3/11</w:t>
+        <w:t>Aim to complete v</w:t>
+      </w:r>
+      <w:r>
+        <w:t>isual argument</w:t>
+      </w:r>
+      <w:r>
+        <w:t>, so you have time to reflect</w:t>
+      </w:r>
+    </w:p>
+    <w:p>
+      <w:r>
+        <w:t>Tu</w:t>
+      </w:r>
+      <w:r>
+        <w:t xml:space="preserve"> 3/1</w:t>
       </w:r>
       <w:r>
         <w:tab/>
-      </w:r>
-      <w:r>
-        <w:t>Aim to complete v</w:t>
-      </w:r>
-      <w:r>
-        <w:t>isual argument</w:t>
-      </w:r>
-      <w:r>
-        <w:t>, so you have time to reflect</w:t>
-      </w:r>
-    </w:p>
-    <w:p>
-      <w:r>
-        <w:t>Sun 3/14</w:t>
       </w:r>
       <w:r>
         <w:tab/>
@@ -6911,10 +7082,19 @@
     </w:p>
     <w:p>
       <w:r>
-        <w:t xml:space="preserve">Tu </w:t>
-      </w:r>
-      <w:r>
-        <w:t>3/23</w:t>
+        <w:t>T</w:t>
+      </w:r>
+      <w:r>
+        <w:t>h</w:t>
+      </w:r>
+      <w:r>
+        <w:t xml:space="preserve"> </w:t>
+      </w:r>
+      <w:r>
+        <w:t>3/3</w:t>
+      </w:r>
+      <w:r>
+        <w:tab/>
       </w:r>
       <w:r>
         <w:tab/>
@@ -6923,7 +7103,10 @@
     </w:p>
     <w:p>
       <w:r>
-        <w:t>Tu 3/30</w:t>
+        <w:t>Tu 3/</w:t>
+      </w:r>
+      <w:r>
+        <w:t>22</w:t>
       </w:r>
       <w:r>
         <w:tab/>
@@ -6935,29 +7118,23 @@
         <w:t xml:space="preserve">Tu </w:t>
       </w:r>
       <w:r>
-        <w:t>4/6</w:t>
+        <w:t>3/29</w:t>
       </w:r>
       <w:r>
         <w:tab/>
       </w:r>
       <w:r>
+        <w:t>Web portfolio full draft due</w:t>
+      </w:r>
+    </w:p>
+    <w:p>
+      <w:r>
+        <w:t>Tu 4/5</w:t>
+      </w:r>
+      <w:r>
         <w:tab/>
       </w:r>
       <w:r>
-        <w:t>Web portfolio full draft due</w:t>
-      </w:r>
-    </w:p>
-    <w:p>
-      <w:r>
-        <w:t>Sun</w:t>
-      </w:r>
-      <w:r>
-        <w:t xml:space="preserve"> </w:t>
-      </w:r>
-      <w:r>
-        <w:t>4/11</w:t>
-      </w:r>
-      <w:r>
         <w:tab/>
       </w:r>
       <w:r>
@@ -6972,13 +7149,15 @@
     </w:p>
     <w:p>
       <w:r>
-        <w:t xml:space="preserve">Tues </w:t>
-      </w:r>
-      <w:r>
-        <w:t>4/13</w:t>
+        <w:t>Th 4/7</w:t>
       </w:r>
       <w:r>
         <w:tab/>
+      </w:r>
+      <w:r>
+        <w:tab/>
+      </w:r>
+      <w:r>
         <w:t>Web portfolio + reflection due</w:t>
       </w:r>
     </w:p>
@@ -7012,18 +7191,28 @@
         <w:t xml:space="preserve">Th </w:t>
       </w:r>
       <w:r>
-        <w:t>4/22</w:t>
+        <w:t>4/2</w:t>
+      </w:r>
+      <w:r>
+        <w:t>1</w:t>
       </w:r>
       <w:r>
         <w:tab/>
-        <w:t>Last day of class; final project presentations</w:t>
+      </w:r>
+      <w:proofErr w:type="gramStart"/>
+      <w:r>
+        <w:t>Last day</w:t>
+      </w:r>
+      <w:proofErr w:type="gramEnd"/>
+      <w:r>
+        <w:t xml:space="preserve"> of class; final project presentations</w:t>
       </w:r>
     </w:p>
     <w:p>
       <w:pPr>
         <w:pStyle w:val="Heading1"/>
         <w:sectPr>
-          <w:headerReference w:type="default" r:id="rId23"/>
+          <w:headerReference w:type="default" r:id="rId24"/>
           <w:pgSz w:w="12240" w:h="15840"/>
           <w:pgMar w:top="1296" w:right="1440" w:bottom="1296" w:left="1440" w:header="720" w:footer="720" w:gutter="0"/>
           <w:cols w:space="720"/>
@@ -12816,8 +13005,8 @@
       </w:r>
     </w:p>
     <w:sectPr>
-      <w:headerReference w:type="default" r:id="rId24"/>
-      <w:headerReference w:type="first" r:id="rId25"/>
+      <w:headerReference w:type="default" r:id="rId25"/>
+      <w:headerReference w:type="first" r:id="rId26"/>
       <w:pgSz w:w="12240" w:h="15840"/>
       <w:pgMar w:top="1296" w:right="1440" w:bottom="1296" w:left="1440" w:header="720" w:footer="720" w:gutter="0"/>
       <w:cols w:space="720"/>
@@ -12889,7 +13078,21 @@
         <w:rPr>
           <w:rFonts w:ascii="Times New Roman" w:hAnsi="Times New Roman"/>
         </w:rPr>
-        <w:t xml:space="preserve">This grading contract, including some of the language, has been adapted from Danielewicz, Jane and Peter Elbow. "A Unilateral Grading Contract to Improve Learning and Teaching." </w:t>
+        <w:t xml:space="preserve">This grading contract, including some of the language, has been adapted from </w:t>
+      </w:r>
+      <w:proofErr w:type="spellStart"/>
+      <w:r>
+        <w:rPr>
+          <w:rFonts w:ascii="Times New Roman" w:hAnsi="Times New Roman"/>
+        </w:rPr>
+        <w:t>Danielewicz</w:t>
+      </w:r>
+      <w:proofErr w:type="spellEnd"/>
+      <w:r>
+        <w:rPr>
+          <w:rFonts w:ascii="Times New Roman" w:hAnsi="Times New Roman"/>
+        </w:rPr>
+        <w:t xml:space="preserve">, Jane and Peter Elbow. "A Unilateral Grading Contract to Improve Learning and Teaching." </w:t>
       </w:r>
       <w:r>
         <w:rPr>
@@ -12928,7 +13131,35 @@
         <w:rPr>
           <w:rFonts w:ascii="Times New Roman" w:hAnsi="Times New Roman"/>
         </w:rPr>
-        <w:t>, edited by Heidi McKee and Dànielle Nicole DeVoss, Computers and Composition Digital Press, 2013, http://ccdigitalpress.org/dwae/04_reilly.html.</w:t>
+        <w:t xml:space="preserve">, edited by Heidi McKee and </w:t>
+      </w:r>
+      <w:proofErr w:type="spellStart"/>
+      <w:r>
+        <w:rPr>
+          <w:rFonts w:ascii="Times New Roman" w:hAnsi="Times New Roman"/>
+        </w:rPr>
+        <w:t>Dànielle</w:t>
+      </w:r>
+      <w:proofErr w:type="spellEnd"/>
+      <w:r>
+        <w:rPr>
+          <w:rFonts w:ascii="Times New Roman" w:hAnsi="Times New Roman"/>
+        </w:rPr>
+        <w:t xml:space="preserve"> Nicole </w:t>
+      </w:r>
+      <w:proofErr w:type="spellStart"/>
+      <w:r>
+        <w:rPr>
+          <w:rFonts w:ascii="Times New Roman" w:hAnsi="Times New Roman"/>
+        </w:rPr>
+        <w:t>DeVoss</w:t>
+      </w:r>
+      <w:proofErr w:type="spellEnd"/>
+      <w:r>
+        <w:rPr>
+          <w:rFonts w:ascii="Times New Roman" w:hAnsi="Times New Roman"/>
+        </w:rPr>
+        <w:t>, Computers and Composition Digital Press, 2013, http://ccdigitalpress.org/dwae/04_reilly.html.</w:t>
       </w:r>
     </w:p>
   </w:footnote>

</xml_diff>